<commit_message>
Add github screenshot and link to assignment 1.2
</commit_message>
<xml_diff>
--- a/module-1/minkler_Assignment1_2.docx
+++ b/module-1/minkler_Assignment1_2.docx
@@ -28,9 +28,9 @@
           <w:noProof/>
         </w:rPr>
         <w:drawing>
-          <wp:inline distT="0" distB="0" distL="0" distR="0" wp14:anchorId="6C3B54A4" wp14:editId="558DCF81">
-            <wp:extent cx="5943600" cy="4209415"/>
-            <wp:effectExtent l="0" t="0" r="0" b="0"/>
+          <wp:inline distT="0" distB="0" distL="0" distR="0" wp14:anchorId="3BD6040F" wp14:editId="6FC45826">
+            <wp:extent cx="4982628" cy="3245958"/>
+            <wp:effectExtent l="0" t="0" r="0" b="5715"/>
             <wp:docPr id="1607974857" name="Picture 1"/>
             <wp:cNvGraphicFramePr>
               <a:graphicFrameLocks xmlns:a="http://schemas.openxmlformats.org/drawingml/2006/main" noChangeAspect="1"/>
@@ -42,7 +42,7 @@
                     <pic:cNvPr id="1607974857" name="Picture 1607974857"/>
                     <pic:cNvPicPr/>
                   </pic:nvPicPr>
-                  <pic:blipFill>
+                  <pic:blipFill rotWithShape="1">
                     <a:blip r:embed="rId4">
                       <a:extLst>
                         <a:ext uri="{28A0092B-C50C-407E-A947-70E740481C1C}">
@@ -50,18 +50,25 @@
                         </a:ext>
                       </a:extLst>
                     </a:blip>
-                    <a:stretch>
-                      <a:fillRect/>
-                    </a:stretch>
+                    <a:srcRect l="7987" t="7700" r="8163" b="15171"/>
+                    <a:stretch/>
                   </pic:blipFill>
-                  <pic:spPr>
+                  <pic:spPr bwMode="auto">
                     <a:xfrm>
                       <a:off x="0" y="0"/>
-                      <a:ext cx="5943600" cy="4209415"/>
+                      <a:ext cx="4983740" cy="3246682"/>
                     </a:xfrm>
                     <a:prstGeom prst="rect">
                       <a:avLst/>
                     </a:prstGeom>
+                    <a:ln>
+                      <a:noFill/>
+                    </a:ln>
+                    <a:extLst>
+                      <a:ext uri="{53640926-AAD7-44D8-BBD7-CCE9431645EC}">
+                        <a14:shadowObscured xmlns:a14="http://schemas.microsoft.com/office/drawing/2010/main"/>
+                      </a:ext>
+                    </a:extLst>
                   </pic:spPr>
                 </pic:pic>
               </a:graphicData>
@@ -69,6 +76,83 @@
           </wp:inline>
         </w:drawing>
       </w:r>
+    </w:p>
+    <w:p>
+      <w:r>
+        <w:rPr>
+          <w:noProof/>
+        </w:rPr>
+        <w:drawing>
+          <wp:inline distT="0" distB="0" distL="0" distR="0" wp14:anchorId="4C7D2CDE" wp14:editId="018E3787">
+            <wp:extent cx="5688957" cy="3307364"/>
+            <wp:effectExtent l="0" t="0" r="1270" b="0"/>
+            <wp:docPr id="1093897881" name="Picture 1"/>
+            <wp:cNvGraphicFramePr>
+              <a:graphicFrameLocks xmlns:a="http://schemas.openxmlformats.org/drawingml/2006/main" noChangeAspect="1"/>
+            </wp:cNvGraphicFramePr>
+            <a:graphic xmlns:a="http://schemas.openxmlformats.org/drawingml/2006/main">
+              <a:graphicData uri="http://schemas.openxmlformats.org/drawingml/2006/picture">
+                <pic:pic xmlns:pic="http://schemas.openxmlformats.org/drawingml/2006/picture">
+                  <pic:nvPicPr>
+                    <pic:cNvPr id="1093897881" name="Picture 1093897881"/>
+                    <pic:cNvPicPr/>
+                  </pic:nvPicPr>
+                  <pic:blipFill rotWithShape="1">
+                    <a:blip r:embed="rId5" cstate="print">
+                      <a:extLst>
+                        <a:ext uri="{28A0092B-C50C-407E-A947-70E740481C1C}">
+                          <a14:useLocalDpi xmlns:a14="http://schemas.microsoft.com/office/drawing/2010/main" val="0"/>
+                        </a:ext>
+                      </a:extLst>
+                    </a:blip>
+                    <a:srcRect b="6981"/>
+                    <a:stretch/>
+                  </pic:blipFill>
+                  <pic:spPr bwMode="auto">
+                    <a:xfrm>
+                      <a:off x="0" y="0"/>
+                      <a:ext cx="5706806" cy="3317741"/>
+                    </a:xfrm>
+                    <a:prstGeom prst="rect">
+                      <a:avLst/>
+                    </a:prstGeom>
+                    <a:ln>
+                      <a:noFill/>
+                    </a:ln>
+                    <a:extLst>
+                      <a:ext uri="{53640926-AAD7-44D8-BBD7-CCE9431645EC}">
+                        <a14:shadowObscured xmlns:a14="http://schemas.microsoft.com/office/drawing/2010/main"/>
+                      </a:ext>
+                    </a:extLst>
+                  </pic:spPr>
+                </pic:pic>
+              </a:graphicData>
+            </a:graphic>
+          </wp:inline>
+        </w:drawing>
+      </w:r>
+    </w:p>
+    <w:p>
+      <w:hyperlink r:id="rId6" w:history="1">
+        <w:r>
+          <w:rPr>
+            <w:rStyle w:val="Hyperlink"/>
+          </w:rPr>
+          <w:t>https://github.com/rminkler</w:t>
+        </w:r>
+        <w:r>
+          <w:rPr>
+            <w:rStyle w:val="Hyperlink"/>
+          </w:rPr>
+          <w:t>1</w:t>
+        </w:r>
+        <w:r>
+          <w:rPr>
+            <w:rStyle w:val="Hyperlink"/>
+          </w:rPr>
+          <w:t>/csd-310/tree/main/module-1</w:t>
+        </w:r>
+      </w:hyperlink>
     </w:p>
     <w:sectPr>
       <w:pgSz w:w="12240" w:h="15840"/>
@@ -992,6 +1076,41 @@
       <w:spacing w:val="5"/>
     </w:rPr>
   </w:style>
+  <w:style w:type="character" w:styleId="Hyperlink">
+    <w:name w:val="Hyperlink"/>
+    <w:basedOn w:val="DefaultParagraphFont"/>
+    <w:uiPriority w:val="99"/>
+    <w:unhideWhenUsed/>
+    <w:rsid w:val="0067201B"/>
+    <w:rPr>
+      <w:color w:val="467886" w:themeColor="hyperlink"/>
+      <w:u w:val="single"/>
+    </w:rPr>
+  </w:style>
+  <w:style w:type="character" w:styleId="UnresolvedMention">
+    <w:name w:val="Unresolved Mention"/>
+    <w:basedOn w:val="DefaultParagraphFont"/>
+    <w:uiPriority w:val="99"/>
+    <w:semiHidden/>
+    <w:unhideWhenUsed/>
+    <w:rsid w:val="0067201B"/>
+    <w:rPr>
+      <w:color w:val="605E5C"/>
+      <w:shd w:val="clear" w:color="auto" w:fill="E1DFDD"/>
+    </w:rPr>
+  </w:style>
+  <w:style w:type="character" w:styleId="FollowedHyperlink">
+    <w:name w:val="FollowedHyperlink"/>
+    <w:basedOn w:val="DefaultParagraphFont"/>
+    <w:uiPriority w:val="99"/>
+    <w:semiHidden/>
+    <w:unhideWhenUsed/>
+    <w:rsid w:val="0067201B"/>
+    <w:rPr>
+      <w:color w:val="96607D" w:themeColor="followedHyperlink"/>
+      <w:u w:val="single"/>
+    </w:rPr>
+  </w:style>
 </w:styles>
 </file>
 

</xml_diff>